<commit_message>
new file:   Documents/weekly report/YoonJae Lee/Weekly report_YoonJae-Lee_20120419.docx
</commit_message>
<xml_diff>
--- a/Documents/weekly report/YoonJae Lee/Weekly report_YoonJae-Lee_20120412.docx
+++ b/Documents/weekly report/YoonJae Lee/Weekly report_YoonJae-Lee_20120412.docx
@@ -1,6 +1,6 @@
 
 <file path=word/document.xml><?xml version="1.0" encoding="utf-8"?>
-<w:document xmlns:wpc="http://schemas.microsoft.com/office/word/2010/wordprocessingCanvas" xmlns:mc="http://schemas.openxmlformats.org/markup-compatibility/2006" xmlns:o="urn:schemas-microsoft-com:office:office" xmlns:r="http://schemas.openxmlformats.org/officeDocument/2006/relationships" xmlns:m="http://schemas.openxmlformats.org/officeDocument/2006/math" xmlns:v="urn:schemas-microsoft-com:vml" xmlns:wp14="http://schemas.microsoft.com/office/word/2010/wordprocessingDrawing" xmlns:wp="http://schemas.openxmlformats.org/drawingml/2006/wordprocessingDrawing" xmlns:w10="urn:schemas-microsoft-com:office:word" xmlns:w="http://schemas.openxmlformats.org/wordprocessingml/2006/main" xmlns:w14="http://schemas.microsoft.com/office/word/2010/wordml" xmlns:wpg="http://schemas.microsoft.com/office/word/2010/wordprocessingGroup" xmlns:wpi="http://schemas.microsoft.com/office/word/2010/wordprocessingInk" xmlns:wne="http://schemas.microsoft.com/office/word/2006/wordml" xmlns:wps="http://schemas.microsoft.com/office/word/2010/wordprocessingShape" mc:Ignorable="w14 wp14">
+<w:document xmlns:ve="http://schemas.openxmlformats.org/markup-compatibility/2006" xmlns:o="urn:schemas-microsoft-com:office:office" xmlns:r="http://schemas.openxmlformats.org/officeDocument/2006/relationships" xmlns:m="http://schemas.openxmlformats.org/officeDocument/2006/math" xmlns:v="urn:schemas-microsoft-com:vml" xmlns:wp="http://schemas.openxmlformats.org/drawingml/2006/wordprocessingDrawing" xmlns:w10="urn:schemas-microsoft-com:office:word" xmlns:w="http://schemas.openxmlformats.org/wordprocessingml/2006/main" xmlns:wne="http://schemas.microsoft.com/office/word/2006/wordml">
   <w:body>
     <w:p>
       <w:pPr>
@@ -27,7 +27,7 @@
           <w:bottom w:w="15" w:type="dxa"/>
           <w:right w:w="15" w:type="dxa"/>
         </w:tblCellMar>
-        <w:tblLook w:val="0000" w:firstRow="0" w:lastRow="0" w:firstColumn="0" w:lastColumn="0" w:noHBand="0" w:noVBand="0"/>
+        <w:tblLook w:val="0000"/>
       </w:tblPr>
       <w:tblGrid>
         <w:gridCol w:w="1229"/>
@@ -395,7 +395,7 @@
               <w:wordWrap/>
               <w:autoSpaceDE/>
               <w:rPr>
-                <w:rFonts w:hAnsi="바탕" w:cs="굴림" w:hint="eastAsia"/>
+                <w:rFonts w:hAnsi="바탕" w:cs="굴림"/>
                 <w:color w:val="000000"/>
                 <w:kern w:val="0"/>
                 <w:szCs w:val="20"/>
@@ -421,7 +421,7 @@
               <w:wordWrap/>
               <w:autoSpaceDE/>
               <w:rPr>
-                <w:rFonts w:hAnsi="바탕" w:cs="굴림" w:hint="eastAsia"/>
+                <w:rFonts w:hAnsi="바탕" w:cs="굴림"/>
                 <w:color w:val="000000"/>
                 <w:kern w:val="0"/>
                 <w:szCs w:val="20"/>
@@ -447,12 +447,23 @@
               <w:wordWrap/>
               <w:autoSpaceDE/>
               <w:rPr>
+                <w:rFonts w:hAnsi="바탕" w:cs="굴림"/>
+                <w:color w:val="000000"/>
+                <w:kern w:val="0"/>
+                <w:szCs w:val="20"/>
+              </w:rPr>
+            </w:pPr>
+            <w:proofErr w:type="spellStart"/>
+            <w:r>
+              <w:rPr>
                 <w:rFonts w:hAnsi="바탕" w:cs="굴림" w:hint="eastAsia"/>
                 <w:color w:val="000000"/>
                 <w:kern w:val="0"/>
                 <w:szCs w:val="20"/>
               </w:rPr>
-            </w:pPr>
+              <w:t>멘토와</w:t>
+            </w:r>
+            <w:proofErr w:type="spellEnd"/>
             <w:r>
               <w:rPr>
                 <w:rFonts w:hAnsi="바탕" w:cs="굴림" w:hint="eastAsia"/>
@@ -460,7 +471,7 @@
                 <w:kern w:val="0"/>
                 <w:szCs w:val="20"/>
               </w:rPr>
-              <w:t>멘토와 미팅 (1시간 예정)</w:t>
+              <w:t xml:space="preserve"> 미팅 (1시간 예정)</w:t>
             </w:r>
           </w:p>
           <w:p>
@@ -473,12 +484,22 @@
               <w:wordWrap/>
               <w:autoSpaceDE/>
               <w:rPr>
+                <w:rFonts w:hAnsi="바탕" w:cs="굴림"/>
+                <w:color w:val="000000"/>
+                <w:kern w:val="0"/>
+                <w:szCs w:val="20"/>
+              </w:rPr>
+            </w:pPr>
+            <w:r>
+              <w:rPr>
                 <w:rFonts w:hAnsi="바탕" w:cs="굴림" w:hint="eastAsia"/>
                 <w:color w:val="000000"/>
                 <w:kern w:val="0"/>
                 <w:szCs w:val="20"/>
               </w:rPr>
-            </w:pPr>
+              <w:t>관련 기술학습(</w:t>
+            </w:r>
+            <w:proofErr w:type="spellStart"/>
             <w:r>
               <w:rPr>
                 <w:rFonts w:hAnsi="바탕" w:cs="굴림" w:hint="eastAsia"/>
@@ -486,7 +507,17 @@
                 <w:kern w:val="0"/>
                 <w:szCs w:val="20"/>
               </w:rPr>
-              <w:t>관련 기술학습(Andriod크로스컴파일) (2시간 예정)</w:t>
+              <w:t>Andriod</w:t>
+            </w:r>
+            <w:proofErr w:type="spellEnd"/>
+            <w:r>
+              <w:rPr>
+                <w:rFonts w:hAnsi="바탕" w:cs="굴림" w:hint="eastAsia"/>
+                <w:color w:val="000000"/>
+                <w:kern w:val="0"/>
+                <w:szCs w:val="20"/>
+              </w:rPr>
+              <w:t>크로스컴파일) (2시간 예정)</w:t>
             </w:r>
           </w:p>
           <w:p>
@@ -512,7 +543,67 @@
                 <w:kern w:val="0"/>
                 <w:szCs w:val="20"/>
               </w:rPr>
-              <w:t>USB/IP 포팅(안드로이드앱, stub_driver, Bind-driver) (14시간 예정)</w:t>
+              <w:t xml:space="preserve">USB/IP </w:t>
+            </w:r>
+            <w:proofErr w:type="spellStart"/>
+            <w:r>
+              <w:rPr>
+                <w:rFonts w:hAnsi="바탕" w:cs="굴림" w:hint="eastAsia"/>
+                <w:color w:val="000000"/>
+                <w:kern w:val="0"/>
+                <w:szCs w:val="20"/>
+              </w:rPr>
+              <w:t>포팅</w:t>
+            </w:r>
+            <w:proofErr w:type="spellEnd"/>
+            <w:r>
+              <w:rPr>
+                <w:rFonts w:hAnsi="바탕" w:cs="굴림" w:hint="eastAsia"/>
+                <w:color w:val="000000"/>
+                <w:kern w:val="0"/>
+                <w:szCs w:val="20"/>
+              </w:rPr>
+              <w:t>(</w:t>
+            </w:r>
+            <w:proofErr w:type="spellStart"/>
+            <w:r>
+              <w:rPr>
+                <w:rFonts w:hAnsi="바탕" w:cs="굴림" w:hint="eastAsia"/>
+                <w:color w:val="000000"/>
+                <w:kern w:val="0"/>
+                <w:szCs w:val="20"/>
+              </w:rPr>
+              <w:t>안드로이드앱</w:t>
+            </w:r>
+            <w:proofErr w:type="spellEnd"/>
+            <w:r>
+              <w:rPr>
+                <w:rFonts w:hAnsi="바탕" w:cs="굴림" w:hint="eastAsia"/>
+                <w:color w:val="000000"/>
+                <w:kern w:val="0"/>
+                <w:szCs w:val="20"/>
+              </w:rPr>
+              <w:t xml:space="preserve">, </w:t>
+            </w:r>
+            <w:proofErr w:type="spellStart"/>
+            <w:r>
+              <w:rPr>
+                <w:rFonts w:hAnsi="바탕" w:cs="굴림" w:hint="eastAsia"/>
+                <w:color w:val="000000"/>
+                <w:kern w:val="0"/>
+                <w:szCs w:val="20"/>
+              </w:rPr>
+              <w:t>stub_driver</w:t>
+            </w:r>
+            <w:proofErr w:type="spellEnd"/>
+            <w:r>
+              <w:rPr>
+                <w:rFonts w:hAnsi="바탕" w:cs="굴림" w:hint="eastAsia"/>
+                <w:color w:val="000000"/>
+                <w:kern w:val="0"/>
+                <w:szCs w:val="20"/>
+              </w:rPr>
+              <w:t>, Bind-driver) (14시간 예정)</w:t>
             </w:r>
           </w:p>
           <w:p>
@@ -586,7 +677,7 @@
               <w:wordWrap/>
               <w:autoSpaceDE/>
               <w:rPr>
-                <w:rFonts w:hAnsi="바탕" w:cs="굴림" w:hint="eastAsia"/>
+                <w:rFonts w:hAnsi="바탕" w:cs="굴림"/>
                 <w:color w:val="000000"/>
                 <w:kern w:val="0"/>
                 <w:szCs w:val="20"/>
@@ -612,7 +703,7 @@
               <w:wordWrap/>
               <w:autoSpaceDE/>
               <w:rPr>
-                <w:rFonts w:hAnsi="바탕" w:cs="굴림" w:hint="eastAsia"/>
+                <w:rFonts w:hAnsi="바탕" w:cs="굴림"/>
                 <w:color w:val="000000"/>
                 <w:kern w:val="0"/>
                 <w:szCs w:val="20"/>
@@ -638,13 +729,24 @@
               <w:wordWrap/>
               <w:autoSpaceDE/>
               <w:rPr>
+                <w:rFonts w:hAnsi="바탕" w:cs="굴림"/>
+                <w:b/>
+                <w:color w:val="000000"/>
+                <w:kern w:val="0"/>
+                <w:szCs w:val="20"/>
+              </w:rPr>
+            </w:pPr>
+            <w:proofErr w:type="spellStart"/>
+            <w:r>
+              <w:rPr>
                 <w:rFonts w:hAnsi="바탕" w:cs="굴림" w:hint="eastAsia"/>
-                <w:b/>
-                <w:color w:val="000000"/>
-                <w:kern w:val="0"/>
-                <w:szCs w:val="20"/>
-              </w:rPr>
-            </w:pPr>
+                <w:color w:val="000000"/>
+                <w:kern w:val="0"/>
+                <w:szCs w:val="20"/>
+              </w:rPr>
+              <w:t>멘토와</w:t>
+            </w:r>
+            <w:proofErr w:type="spellEnd"/>
             <w:r>
               <w:rPr>
                 <w:rFonts w:hAnsi="바탕" w:cs="굴림" w:hint="eastAsia"/>
@@ -652,7 +754,7 @@
                 <w:kern w:val="0"/>
                 <w:szCs w:val="20"/>
               </w:rPr>
-              <w:t>멘토와 미팅 (1시간 수행)</w:t>
+              <w:t xml:space="preserve"> 미팅 (1시간 수행)</w:t>
             </w:r>
           </w:p>
           <w:p>
@@ -665,12 +767,22 @@
               <w:wordWrap/>
               <w:autoSpaceDE/>
               <w:rPr>
+                <w:rFonts w:hAnsi="바탕" w:cs="굴림"/>
+                <w:color w:val="000000"/>
+                <w:kern w:val="0"/>
+                <w:szCs w:val="20"/>
+              </w:rPr>
+            </w:pPr>
+            <w:r>
+              <w:rPr>
                 <w:rFonts w:hAnsi="바탕" w:cs="굴림" w:hint="eastAsia"/>
                 <w:color w:val="000000"/>
                 <w:kern w:val="0"/>
                 <w:szCs w:val="20"/>
               </w:rPr>
-            </w:pPr>
+              <w:t>관련 기술학습(</w:t>
+            </w:r>
+            <w:proofErr w:type="spellStart"/>
             <w:r>
               <w:rPr>
                 <w:rFonts w:hAnsi="바탕" w:cs="굴림" w:hint="eastAsia"/>
@@ -678,26 +790,17 @@
                 <w:kern w:val="0"/>
                 <w:szCs w:val="20"/>
               </w:rPr>
-              <w:t>관련 기술학습(Andriod크로스컴파일) (</w:t>
-            </w:r>
+              <w:t>Andriod</w:t>
+            </w:r>
+            <w:proofErr w:type="spellEnd"/>
             <w:r>
               <w:rPr>
                 <w:rFonts w:hAnsi="바탕" w:cs="굴림" w:hint="eastAsia"/>
-                <w:b/>
-                <w:color w:val="000000"/>
-                <w:kern w:val="0"/>
-                <w:szCs w:val="20"/>
-              </w:rPr>
-              <w:t>이윤재</w:t>
-            </w:r>
-            <w:r>
-              <w:rPr>
-                <w:rFonts w:hAnsi="바탕" w:cs="굴림" w:hint="eastAsia"/>
-                <w:color w:val="000000"/>
-                <w:kern w:val="0"/>
-                <w:szCs w:val="20"/>
-              </w:rPr>
-              <w:t xml:space="preserve"> 2시간 </w:t>
+                <w:color w:val="000000"/>
+                <w:kern w:val="0"/>
+                <w:szCs w:val="20"/>
+              </w:rPr>
+              <w:t xml:space="preserve">크로스컴파일) (2시간 </w:t>
             </w:r>
             <w:r>
               <w:rPr>
@@ -742,18 +845,19 @@
                 <w:kern w:val="0"/>
                 <w:szCs w:val="20"/>
               </w:rPr>
-              <w:t>USB/IP 포팅(Android.mk 작성) (</w:t>
-            </w:r>
+              <w:t xml:space="preserve">USB/IP </w:t>
+            </w:r>
+            <w:proofErr w:type="spellStart"/>
             <w:r>
               <w:rPr>
                 <w:rFonts w:hAnsi="바탕" w:cs="굴림" w:hint="eastAsia"/>
-                <w:b/>
-                <w:color w:val="000000"/>
-                <w:kern w:val="0"/>
-                <w:szCs w:val="20"/>
-              </w:rPr>
-              <w:t>이윤재</w:t>
-            </w:r>
+                <w:color w:val="000000"/>
+                <w:kern w:val="0"/>
+                <w:szCs w:val="20"/>
+              </w:rPr>
+              <w:t>포팅</w:t>
+            </w:r>
+            <w:proofErr w:type="spellEnd"/>
             <w:r>
               <w:rPr>
                 <w:rFonts w:hAnsi="바탕" w:cs="굴림" w:hint="eastAsia"/>
@@ -761,7 +865,7 @@
                 <w:kern w:val="0"/>
                 <w:szCs w:val="20"/>
               </w:rPr>
-              <w:t xml:space="preserve"> 8시간 </w:t>
+              <w:t xml:space="preserve">(Android.mk 작성) (8시간 </w:t>
             </w:r>
             <w:r>
               <w:rPr>
@@ -876,7 +980,27 @@
                 <w:kern w:val="0"/>
                 <w:szCs w:val="20"/>
               </w:rPr>
-              <w:t>USB/IP 포팅(Android.mk 작성)</w:t>
+              <w:t xml:space="preserve">USB/IP </w:t>
+            </w:r>
+            <w:proofErr w:type="spellStart"/>
+            <w:r>
+              <w:rPr>
+                <w:rFonts w:hAnsi="바탕" w:cs="굴림" w:hint="eastAsia"/>
+                <w:color w:val="000000"/>
+                <w:kern w:val="0"/>
+                <w:szCs w:val="20"/>
+              </w:rPr>
+              <w:t>포팅</w:t>
+            </w:r>
+            <w:proofErr w:type="spellEnd"/>
+            <w:r>
+              <w:rPr>
+                <w:rFonts w:hAnsi="바탕" w:cs="굴림" w:hint="eastAsia"/>
+                <w:color w:val="000000"/>
+                <w:kern w:val="0"/>
+                <w:szCs w:val="20"/>
+              </w:rPr>
+              <w:t>(Android.mk 작성)</w:t>
             </w:r>
           </w:p>
           <w:p>
@@ -892,14 +1016,15 @@
                 <w:szCs w:val="20"/>
               </w:rPr>
             </w:pPr>
-            <w:r>
-              <w:rPr>
-                <w:rFonts w:asciiTheme="majorHAnsi" w:eastAsiaTheme="majorHAnsi" w:hAnsiTheme="majorHAnsi" w:cs="굴림" w:hint="eastAsia"/>
-                <w:color w:val="000000"/>
-                <w:kern w:val="0"/>
-                <w:szCs w:val="20"/>
-              </w:rPr>
-              <w:t>Makefil</w:t>
+            <w:proofErr w:type="spellStart"/>
+            <w:r>
+              <w:rPr>
+                <w:rFonts w:asciiTheme="majorHAnsi" w:eastAsiaTheme="majorHAnsi" w:hAnsiTheme="majorHAnsi" w:cs="굴림" w:hint="eastAsia"/>
+                <w:color w:val="000000"/>
+                <w:kern w:val="0"/>
+                <w:szCs w:val="20"/>
+              </w:rPr>
+              <w:t>Makef</w:t>
             </w:r>
             <w:bookmarkStart w:id="0" w:name="_GoBack"/>
             <w:bookmarkEnd w:id="0"/>
@@ -910,7 +1035,26 @@
                 <w:kern w:val="0"/>
                 <w:szCs w:val="20"/>
               </w:rPr>
-              <w:t>를 분석하여 Android.mk를 작성하는데 기존에 알던 Make파일과 달라서 하나하나 찾으면서 작성해야</w:t>
+              <w:t>ile</w:t>
+            </w:r>
+            <w:proofErr w:type="spellEnd"/>
+            <w:r>
+              <w:rPr>
+                <w:rFonts w:asciiTheme="majorHAnsi" w:eastAsiaTheme="majorHAnsi" w:hAnsiTheme="majorHAnsi" w:cs="굴림" w:hint="eastAsia"/>
+                <w:color w:val="000000"/>
+                <w:kern w:val="0"/>
+                <w:szCs w:val="20"/>
+              </w:rPr>
+              <w:t>을</w:t>
+            </w:r>
+            <w:r>
+              <w:rPr>
+                <w:rFonts w:asciiTheme="majorHAnsi" w:eastAsiaTheme="majorHAnsi" w:hAnsiTheme="majorHAnsi" w:cs="굴림" w:hint="eastAsia"/>
+                <w:color w:val="000000"/>
+                <w:kern w:val="0"/>
+                <w:szCs w:val="20"/>
+              </w:rPr>
+              <w:t xml:space="preserve"> 분석하여 Android.mk를 작성하는데 기존에 알던 Make파일과 달라서 하나하나 찾으면서 작성해야</w:t>
             </w:r>
             <w:r>
               <w:rPr>
@@ -1015,6 +1159,7 @@
               </w:rPr>
               <w:t>lib/</w:t>
             </w:r>
+            <w:proofErr w:type="spellStart"/>
             <w:r>
               <w:rPr>
                 <w:rFonts w:asciiTheme="majorHAnsi" w:eastAsiaTheme="majorHAnsi" w:hAnsiTheme="majorHAnsi" w:cs="굴림" w:hint="eastAsia"/>
@@ -1024,6 +1169,7 @@
               </w:rPr>
               <w:t>Makefile.am</w:t>
             </w:r>
+            <w:proofErr w:type="spellEnd"/>
           </w:p>
         </w:tc>
         <w:tc>
@@ -1548,7 +1694,7 @@
       </w:pPr>
     </w:p>
     <w:sectPr>
-      <w:headerReference w:type="default" r:id="rId9"/>
+      <w:headerReference w:type="default" r:id="rId8"/>
       <w:pgSz w:w="11906" w:h="16838"/>
       <w:pgMar w:top="800" w:right="600" w:bottom="1000" w:left="1000" w:header="851" w:footer="992" w:gutter="0"/>
       <w:cols w:space="425"/>
@@ -1559,7 +1705,7 @@
 </file>
 
 <file path=word/endnotes.xml><?xml version="1.0" encoding="utf-8"?>
-<w:endnotes xmlns:wpc="http://schemas.microsoft.com/office/word/2010/wordprocessingCanvas" xmlns:mc="http://schemas.openxmlformats.org/markup-compatibility/2006" xmlns:o="urn:schemas-microsoft-com:office:office" xmlns:r="http://schemas.openxmlformats.org/officeDocument/2006/relationships" xmlns:m="http://schemas.openxmlformats.org/officeDocument/2006/math" xmlns:v="urn:schemas-microsoft-com:vml" xmlns:wp14="http://schemas.microsoft.com/office/word/2010/wordprocessingDrawing" xmlns:wp="http://schemas.openxmlformats.org/drawingml/2006/wordprocessingDrawing" xmlns:w10="urn:schemas-microsoft-com:office:word" xmlns:w="http://schemas.openxmlformats.org/wordprocessingml/2006/main" xmlns:w14="http://schemas.microsoft.com/office/word/2010/wordml" xmlns:wpg="http://schemas.microsoft.com/office/word/2010/wordprocessingGroup" xmlns:wpi="http://schemas.microsoft.com/office/word/2010/wordprocessingInk" xmlns:wne="http://schemas.microsoft.com/office/word/2006/wordml" xmlns:wps="http://schemas.microsoft.com/office/word/2010/wordprocessingShape" mc:Ignorable="w14 wp14">
+<w:endnotes xmlns:ve="http://schemas.openxmlformats.org/markup-compatibility/2006" xmlns:o="urn:schemas-microsoft-com:office:office" xmlns:r="http://schemas.openxmlformats.org/officeDocument/2006/relationships" xmlns:m="http://schemas.openxmlformats.org/officeDocument/2006/math" xmlns:v="urn:schemas-microsoft-com:vml" xmlns:wp="http://schemas.openxmlformats.org/drawingml/2006/wordprocessingDrawing" xmlns:w10="urn:schemas-microsoft-com:office:word" xmlns:w="http://schemas.openxmlformats.org/wordprocessingml/2006/main" xmlns:wne="http://schemas.microsoft.com/office/word/2006/wordml">
   <w:endnote w:type="separator" w:id="-1">
     <w:p>
       <w:r>
@@ -1578,7 +1724,7 @@
 </file>
 
 <file path=word/footnotes.xml><?xml version="1.0" encoding="utf-8"?>
-<w:footnotes xmlns:wpc="http://schemas.microsoft.com/office/word/2010/wordprocessingCanvas" xmlns:mc="http://schemas.openxmlformats.org/markup-compatibility/2006" xmlns:o="urn:schemas-microsoft-com:office:office" xmlns:r="http://schemas.openxmlformats.org/officeDocument/2006/relationships" xmlns:m="http://schemas.openxmlformats.org/officeDocument/2006/math" xmlns:v="urn:schemas-microsoft-com:vml" xmlns:wp14="http://schemas.microsoft.com/office/word/2010/wordprocessingDrawing" xmlns:wp="http://schemas.openxmlformats.org/drawingml/2006/wordprocessingDrawing" xmlns:w10="urn:schemas-microsoft-com:office:word" xmlns:w="http://schemas.openxmlformats.org/wordprocessingml/2006/main" xmlns:w14="http://schemas.microsoft.com/office/word/2010/wordml" xmlns:wpg="http://schemas.microsoft.com/office/word/2010/wordprocessingGroup" xmlns:wpi="http://schemas.microsoft.com/office/word/2010/wordprocessingInk" xmlns:wne="http://schemas.microsoft.com/office/word/2006/wordml" xmlns:wps="http://schemas.microsoft.com/office/word/2010/wordprocessingShape" mc:Ignorable="w14 wp14">
+<w:footnotes xmlns:ve="http://schemas.openxmlformats.org/markup-compatibility/2006" xmlns:o="urn:schemas-microsoft-com:office:office" xmlns:r="http://schemas.openxmlformats.org/officeDocument/2006/relationships" xmlns:m="http://schemas.openxmlformats.org/officeDocument/2006/math" xmlns:v="urn:schemas-microsoft-com:vml" xmlns:wp="http://schemas.openxmlformats.org/drawingml/2006/wordprocessingDrawing" xmlns:w10="urn:schemas-microsoft-com:office:word" xmlns:w="http://schemas.openxmlformats.org/wordprocessingml/2006/main" xmlns:wne="http://schemas.microsoft.com/office/word/2006/wordml">
   <w:footnote w:type="separator" w:id="-1">
     <w:p>
       <w:r>
@@ -1597,7 +1743,7 @@
 </file>
 
 <file path=word/header1.xml><?xml version="1.0" encoding="utf-8"?>
-<w:hdr xmlns:wpc="http://schemas.microsoft.com/office/word/2010/wordprocessingCanvas" xmlns:mc="http://schemas.openxmlformats.org/markup-compatibility/2006" xmlns:o="urn:schemas-microsoft-com:office:office" xmlns:r="http://schemas.openxmlformats.org/officeDocument/2006/relationships" xmlns:m="http://schemas.openxmlformats.org/officeDocument/2006/math" xmlns:v="urn:schemas-microsoft-com:vml" xmlns:wp14="http://schemas.microsoft.com/office/word/2010/wordprocessingDrawing" xmlns:wp="http://schemas.openxmlformats.org/drawingml/2006/wordprocessingDrawing" xmlns:w10="urn:schemas-microsoft-com:office:word" xmlns:w="http://schemas.openxmlformats.org/wordprocessingml/2006/main" xmlns:w14="http://schemas.microsoft.com/office/word/2010/wordml" xmlns:wpg="http://schemas.microsoft.com/office/word/2010/wordprocessingGroup" xmlns:wpi="http://schemas.microsoft.com/office/word/2010/wordprocessingInk" xmlns:wne="http://schemas.microsoft.com/office/word/2006/wordml" xmlns:wps="http://schemas.microsoft.com/office/word/2010/wordprocessingShape" mc:Ignorable="w14 wp14">
+<w:hdr xmlns:ve="http://schemas.openxmlformats.org/markup-compatibility/2006" xmlns:o="urn:schemas-microsoft-com:office:office" xmlns:r="http://schemas.openxmlformats.org/officeDocument/2006/relationships" xmlns:m="http://schemas.openxmlformats.org/officeDocument/2006/math" xmlns:v="urn:schemas-microsoft-com:vml" xmlns:wp="http://schemas.openxmlformats.org/drawingml/2006/wordprocessingDrawing" xmlns:w10="urn:schemas-microsoft-com:office:word" xmlns:w="http://schemas.openxmlformats.org/wordprocessingml/2006/main" xmlns:wne="http://schemas.microsoft.com/office/word/2006/wordml">
   <w:p>
     <w:pPr>
       <w:pStyle w:val="a5"/>
@@ -1606,14 +1752,28 @@
       <w:rPr>
         <w:rFonts w:hint="eastAsia"/>
       </w:rPr>
-      <w:t>주간보고서                                                                          Hansung University</w:t>
+      <w:t xml:space="preserve">주간보고서                                                                          </w:t>
+    </w:r>
+    <w:proofErr w:type="spellStart"/>
+    <w:r>
+      <w:rPr>
+        <w:rFonts w:hint="eastAsia"/>
+      </w:rPr>
+      <w:t>Hansung</w:t>
+    </w:r>
+    <w:proofErr w:type="spellEnd"/>
+    <w:r>
+      <w:rPr>
+        <w:rFonts w:hint="eastAsia"/>
+      </w:rPr>
+      <w:t xml:space="preserve"> University</w:t>
     </w:r>
   </w:p>
 </w:hdr>
 </file>
 
 <file path=word/numbering.xml><?xml version="1.0" encoding="utf-8"?>
-<w:numbering xmlns:wpc="http://schemas.microsoft.com/office/word/2010/wordprocessingCanvas" xmlns:mc="http://schemas.openxmlformats.org/markup-compatibility/2006" xmlns:o="urn:schemas-microsoft-com:office:office" xmlns:r="http://schemas.openxmlformats.org/officeDocument/2006/relationships" xmlns:m="http://schemas.openxmlformats.org/officeDocument/2006/math" xmlns:v="urn:schemas-microsoft-com:vml" xmlns:wp14="http://schemas.microsoft.com/office/word/2010/wordprocessingDrawing" xmlns:wp="http://schemas.openxmlformats.org/drawingml/2006/wordprocessingDrawing" xmlns:w10="urn:schemas-microsoft-com:office:word" xmlns:w="http://schemas.openxmlformats.org/wordprocessingml/2006/main" xmlns:w14="http://schemas.microsoft.com/office/word/2010/wordml" xmlns:wpg="http://schemas.microsoft.com/office/word/2010/wordprocessingGroup" xmlns:wpi="http://schemas.microsoft.com/office/word/2010/wordprocessingInk" xmlns:wne="http://schemas.microsoft.com/office/word/2006/wordml" xmlns:wps="http://schemas.microsoft.com/office/word/2010/wordprocessingShape" mc:Ignorable="w14 wp14">
+<w:numbering xmlns:ve="http://schemas.openxmlformats.org/markup-compatibility/2006" xmlns:o="urn:schemas-microsoft-com:office:office" xmlns:r="http://schemas.openxmlformats.org/officeDocument/2006/relationships" xmlns:m="http://schemas.openxmlformats.org/officeDocument/2006/math" xmlns:v="urn:schemas-microsoft-com:vml" xmlns:wp="http://schemas.openxmlformats.org/drawingml/2006/wordprocessingDrawing" xmlns:w10="urn:schemas-microsoft-com:office:word" xmlns:w="http://schemas.openxmlformats.org/wordprocessingml/2006/main" xmlns:wne="http://schemas.microsoft.com/office/word/2006/wordml">
   <w:abstractNum w:abstractNumId="0">
     <w:nsid w:val="25CC4345"/>
     <w:multiLevelType w:val="hybridMultilevel"/>
@@ -2294,7 +2454,7 @@
 </file>
 
 <file path=word/styles.xml><?xml version="1.0" encoding="utf-8"?>
-<w:styles xmlns:mc="http://schemas.openxmlformats.org/markup-compatibility/2006" xmlns:r="http://schemas.openxmlformats.org/officeDocument/2006/relationships" xmlns:w="http://schemas.openxmlformats.org/wordprocessingml/2006/main" xmlns:w14="http://schemas.microsoft.com/office/word/2010/wordml" mc:Ignorable="w14">
+<w:styles xmlns:r="http://schemas.openxmlformats.org/officeDocument/2006/relationships" xmlns:w="http://schemas.openxmlformats.org/wordprocessingml/2006/main">
   <w:docDefaults>
     <w:rPrDefault>
       <w:rPr>
@@ -2460,6 +2620,7 @@
     <w:uiPriority w:val="99"/>
     <w:semiHidden/>
     <w:unhideWhenUsed/>
+    <w:qFormat/>
     <w:tblPr>
       <w:tblInd w:w="0" w:type="dxa"/>
       <w:tblCellMar>
@@ -3171,7 +3332,7 @@
 </file>
 
 <file path=customXml/itemProps1.xml><?xml version="1.0" encoding="utf-8"?>
-<ds:datastoreItem xmlns:ds="http://schemas.openxmlformats.org/officeDocument/2006/customXml" ds:itemID="{A18A54DC-8EE1-4D1A-B44A-B35A93642F36}">
+<ds:datastoreItem xmlns:ds="http://schemas.openxmlformats.org/officeDocument/2006/customXml" ds:itemID="{E05A2FF6-7B63-485C-9A18-E2361250377D}">
   <ds:schemaRefs>
     <ds:schemaRef ds:uri="http://schemas.openxmlformats.org/officeDocument/2006/bibliography"/>
   </ds:schemaRefs>

</xml_diff>